<commit_message>
Reworked todo's in design document
</commit_message>
<xml_diff>
--- a/Documentatie/Ontwerpdocument.docx
+++ b/Documentatie/Ontwerpdocument.docx
@@ -2,11 +2,11 @@
 <file path=word/document.xml><?xml version="1.0" encoding="utf-8"?>
 <w:document xmlns:wpc="http://schemas.microsoft.com/office/word/2010/wordprocessingCanvas" xmlns:cx="http://schemas.microsoft.com/office/drawing/2014/chartex" xmlns:cx1="http://schemas.microsoft.com/office/drawing/2015/9/8/chartex" xmlns:cx2="http://schemas.microsoft.com/office/drawing/2015/10/21/chartex" xmlns:cx3="http://schemas.microsoft.com/office/drawing/2016/5/9/chartex" xmlns:cx4="http://schemas.microsoft.com/office/drawing/2016/5/10/chartex" xmlns:cx5="http://schemas.microsoft.com/office/drawing/2016/5/11/chartex" xmlns:cx6="http://schemas.microsoft.com/office/drawing/2016/5/12/chartex" xmlns:cx7="http://schemas.microsoft.com/office/drawing/2016/5/13/chartex" xmlns:cx8="http://schemas.microsoft.com/office/drawing/2016/5/14/chartex" xmlns:mc="http://schemas.openxmlformats.org/markup-compatibility/2006" xmlns:aink="http://schemas.microsoft.com/office/drawing/2016/ink" xmlns:am3d="http://schemas.microsoft.com/office/drawing/2017/model3d" xmlns:o="urn:schemas-microsoft-com:office:office" xmlns:r="http://schemas.openxmlformats.org/officeDocument/2006/relationships" xmlns:m="http://schemas.openxmlformats.org/officeDocument/2006/math" xmlns:v="urn:schemas-microsoft-com:vml" xmlns:wp14="http://schemas.microsoft.com/office/word/2010/wordprocessingDrawing" xmlns:wp="http://schemas.openxmlformats.org/drawingml/2006/wordprocessingDrawing" xmlns:w10="urn:schemas-microsoft-com:office:word" xmlns:w="http://schemas.openxmlformats.org/wordprocessingml/2006/main" xmlns:w14="http://schemas.microsoft.com/office/word/2010/wordml" xmlns:w15="http://schemas.microsoft.com/office/word/2012/wordml" xmlns:w16cid="http://schemas.microsoft.com/office/word/2016/wordml/cid" xmlns:w16se="http://schemas.microsoft.com/office/word/2015/wordml/symex" xmlns:wpg="http://schemas.microsoft.com/office/word/2010/wordprocessingGroup" xmlns:wpi="http://schemas.microsoft.com/office/word/2010/wordprocessingInk" xmlns:wne="http://schemas.microsoft.com/office/word/2006/wordml" xmlns:wps="http://schemas.microsoft.com/office/word/2010/wordprocessingShape" mc:Ignorable="w14 w15 w16se w16cid wp14">
   <w:body>
-    <w:bookmarkStart w:id="0" w:name="_Toc321147149" w:displacedByCustomXml="next"/>
-    <w:bookmarkStart w:id="1" w:name="_Toc318188227" w:displacedByCustomXml="next"/>
+    <w:bookmarkStart w:id="0" w:name="_Toc321147011" w:displacedByCustomXml="next"/>
+    <w:bookmarkStart w:id="1" w:name="_Toc318189312" w:displacedByCustomXml="next"/>
     <w:bookmarkStart w:id="2" w:name="_Toc318188327" w:displacedByCustomXml="next"/>
-    <w:bookmarkStart w:id="3" w:name="_Toc318189312" w:displacedByCustomXml="next"/>
-    <w:bookmarkStart w:id="4" w:name="_Toc321147011" w:displacedByCustomXml="next"/>
+    <w:bookmarkStart w:id="3" w:name="_Toc318188227" w:displacedByCustomXml="next"/>
+    <w:bookmarkStart w:id="4" w:name="_Toc321147149" w:displacedByCustomXml="next"/>
     <w:sdt>
       <w:sdtPr>
         <w:rPr>
@@ -1136,7 +1136,15 @@
       </w:r>
       <w:proofErr w:type="spellEnd"/>
       <w:r>
-        <w:t>, samen met data klassen (</w:t>
+        <w:t xml:space="preserve">, samen met </w:t>
+      </w:r>
+      <w:proofErr w:type="spellStart"/>
+      <w:r>
+        <w:t>DTO’s</w:t>
+      </w:r>
+      <w:proofErr w:type="spellEnd"/>
+      <w:r>
+        <w:t xml:space="preserve"> (</w:t>
       </w:r>
       <w:proofErr w:type="spellStart"/>
       <w:r>
@@ -1266,10 +1274,10 @@
           <w:noProof/>
         </w:rPr>
         <w:drawing>
-          <wp:inline distT="0" distB="0" distL="0" distR="0" wp14:anchorId="4E626EAE" wp14:editId="7C762544">
+          <wp:inline distT="0" distB="0" distL="0" distR="0" wp14:anchorId="6908D74F" wp14:editId="11D610B1">
             <wp:extent cx="5486400" cy="3474720"/>
             <wp:effectExtent l="0" t="0" r="0" b="0"/>
-            <wp:docPr id="4" name="Picture 4"/>
+            <wp:docPr id="1" name="Picture 1"/>
             <wp:cNvGraphicFramePr>
               <a:graphicFrameLocks xmlns:a="http://schemas.openxmlformats.org/drawingml/2006/main" noChangeAspect="1"/>
             </wp:cNvGraphicFramePr>
@@ -1277,7 +1285,7 @@
               <a:graphicData uri="http://schemas.openxmlformats.org/drawingml/2006/picture">
                 <pic:pic xmlns:pic="http://schemas.openxmlformats.org/drawingml/2006/picture">
                   <pic:nvPicPr>
-                    <pic:cNvPr id="4" name="Class Diagram Logic.jpg"/>
+                    <pic:cNvPr id="1" name="Class Diagram Logic.jpg"/>
                     <pic:cNvPicPr/>
                   </pic:nvPicPr>
                   <pic:blipFill>
@@ -1310,37 +1318,6 @@
     </w:p>
     <w:p>
       <w:r>
-        <w:t xml:space="preserve">TODO: + teken bij functie in Team en </w:t>
-      </w:r>
-      <w:proofErr w:type="spellStart"/>
-      <w:r>
-        <w:t>TeamDriver</w:t>
-      </w:r>
-      <w:proofErr w:type="spellEnd"/>
-      <w:r>
-        <w:br/>
-        <w:t xml:space="preserve">TODO: Uitlijning klassen </w:t>
-      </w:r>
-      <w:proofErr w:type="spellStart"/>
-      <w:r>
-        <w:t>tov</w:t>
-      </w:r>
-      <w:proofErr w:type="spellEnd"/>
-      <w:r>
-        <w:t xml:space="preserve"> functies</w:t>
-      </w:r>
-      <w:r>
-        <w:br/>
-        <w:t xml:space="preserve">TODO: Enumeratie </w:t>
-      </w:r>
-      <w:proofErr w:type="spellStart"/>
-      <w:r>
-        <w:t>ResultStatus</w:t>
-      </w:r>
-      <w:proofErr w:type="spellEnd"/>
-    </w:p>
-    <w:p>
-      <w:r>
         <w:t>Aannames en gemaakte keuzes:</w:t>
       </w:r>
     </w:p>
@@ -1459,7 +1436,7 @@
     </w:p>
     <w:p>
       <w:r>
-        <w:t xml:space="preserve">TODO; Uitleg waarom voor het </w:t>
+        <w:t xml:space="preserve">Voor de database wordt het </w:t>
       </w:r>
       <w:proofErr w:type="spellStart"/>
       <w:r>
@@ -1475,58 +1452,33 @@
       </w:r>
       <w:proofErr w:type="spellEnd"/>
       <w:r>
-        <w:t xml:space="preserve"> gebruikt wordt</w:t>
-      </w:r>
-      <w:r>
-        <w:br/>
-        <w:t>TODO: Fix ISP issue in interface</w:t>
+        <w:t xml:space="preserve"> gebruikt. </w:t>
+      </w:r>
+      <w:r>
+        <w:t xml:space="preserve">Hierdoor is het mogelijk eenvoudig andere databases te ondersteunen of tests te schrijven door andere contexten te implementeren. </w:t>
+      </w:r>
+      <w:r>
+        <w:t xml:space="preserve">Het klassendiagram voor de entiteit </w:t>
+      </w:r>
+      <w:proofErr w:type="spellStart"/>
+      <w:r>
+        <w:t>Season</w:t>
+      </w:r>
+      <w:proofErr w:type="spellEnd"/>
+      <w:r>
+        <w:t xml:space="preserve"> staat hieronder uitgewerkt. Voor alle entiteiten werkt het hetzelfde.</w:t>
       </w:r>
     </w:p>
     <w:p>
       <w:r>
-        <w:t>TODO: verwijder overbodige functies</w:t>
-      </w:r>
-    </w:p>
-    <w:p>
-      <w:r>
-        <w:t xml:space="preserve">Voor de database wordt het </w:t>
-      </w:r>
-      <w:proofErr w:type="spellStart"/>
-      <w:r>
-        <w:t>repository</w:t>
-      </w:r>
-      <w:proofErr w:type="spellEnd"/>
-      <w:r>
-        <w:t xml:space="preserve"> </w:t>
-      </w:r>
-      <w:proofErr w:type="spellStart"/>
-      <w:r>
-        <w:t>pattern</w:t>
-      </w:r>
-      <w:proofErr w:type="spellEnd"/>
-      <w:r>
-        <w:t xml:space="preserve"> gebruikt. Het klassendiagram voor de entiteit </w:t>
-      </w:r>
-      <w:proofErr w:type="spellStart"/>
-      <w:r>
-        <w:t>Season</w:t>
-      </w:r>
-      <w:proofErr w:type="spellEnd"/>
-      <w:r>
-        <w:t xml:space="preserve"> staat hieronder uitgewerkt. Voor alle entiteiten werkt het hetzelfde.</w:t>
-      </w:r>
-    </w:p>
-    <w:p>
-      <w:r>
         <w:rPr>
           <w:noProof/>
-          <w:lang w:eastAsia="nl-NL"/>
         </w:rPr>
         <w:drawing>
-          <wp:inline distT="0" distB="0" distL="0" distR="0" wp14:anchorId="783B63A4" wp14:editId="65C2393F">
-            <wp:extent cx="5486400" cy="4876800"/>
-            <wp:effectExtent l="0" t="0" r="0" b="0"/>
-            <wp:docPr id="7" name="Afbeelding 7"/>
+          <wp:inline distT="0" distB="0" distL="0" distR="0" wp14:anchorId="47214EF3" wp14:editId="053C37BD">
+            <wp:extent cx="5486400" cy="3884295"/>
+            <wp:effectExtent l="0" t="0" r="0" b="1905"/>
+            <wp:docPr id="2" name="Picture 2"/>
             <wp:cNvGraphicFramePr>
               <a:graphicFrameLocks xmlns:a="http://schemas.openxmlformats.org/drawingml/2006/main" noChangeAspect="1"/>
             </wp:cNvGraphicFramePr>
@@ -1534,7 +1486,7 @@
               <a:graphicData uri="http://schemas.openxmlformats.org/drawingml/2006/picture">
                 <pic:pic xmlns:pic="http://schemas.openxmlformats.org/drawingml/2006/picture">
                   <pic:nvPicPr>
-                    <pic:cNvPr id="7" name="Class Diagram Repository.jpg"/>
+                    <pic:cNvPr id="2" name="Class Diagram Repository.jpg"/>
                     <pic:cNvPicPr/>
                   </pic:nvPicPr>
                   <pic:blipFill>
@@ -1552,7 +1504,7 @@
                   <pic:spPr>
                     <a:xfrm>
                       <a:off x="0" y="0"/>
-                      <a:ext cx="5486400" cy="4876800"/>
+                      <a:ext cx="5486400" cy="3884295"/>
                     </a:xfrm>
                     <a:prstGeom prst="rect">
                       <a:avLst/>
@@ -1566,31 +1518,70 @@
       </w:r>
     </w:p>
     <w:p>
-      <w:r>
-        <w:t>TODO: Keuzes toelichten.</w:t>
+      <w:bookmarkStart w:id="8" w:name="_Toc4505745"/>
+      <w:r>
+        <w:t>Keuzes:</w:t>
       </w:r>
     </w:p>
     <w:p>
       <w:pPr>
+        <w:pStyle w:val="ListParagraph"/>
+        <w:numPr>
+          <w:ilvl w:val="0"/>
+          <w:numId w:val="50"/>
+        </w:numPr>
+        <w:rPr>
+          <w:rFonts w:asciiTheme="majorHAnsi" w:eastAsiaTheme="majorEastAsia" w:hAnsiTheme="majorHAnsi" w:cstheme="majorBidi"/>
+          <w:color w:val="3F251D" w:themeColor="accent1"/>
+          <w:sz w:val="30"/>
+          <w:szCs w:val="30"/>
+        </w:rPr>
+      </w:pPr>
+      <w:r>
+        <w:t xml:space="preserve">Er is gekozen voor een dubbele interface, om het ISP issue dat een individueel seizoen een ander seizoen zou kunnen toevoegen te voorkomen. </w:t>
+      </w:r>
+    </w:p>
+    <w:p>
+      <w:pPr>
+        <w:pStyle w:val="ListParagraph"/>
+        <w:numPr>
+          <w:ilvl w:val="0"/>
+          <w:numId w:val="50"/>
+        </w:numPr>
+        <w:rPr>
+          <w:rFonts w:asciiTheme="majorHAnsi" w:eastAsiaTheme="majorEastAsia" w:hAnsiTheme="majorHAnsi" w:cstheme="majorBidi"/>
+          <w:color w:val="3F251D" w:themeColor="accent1"/>
+          <w:sz w:val="30"/>
+          <w:szCs w:val="30"/>
+        </w:rPr>
+      </w:pPr>
+      <w:r>
+        <w:t xml:space="preserve">De </w:t>
+      </w:r>
+      <w:proofErr w:type="spellStart"/>
+      <w:r>
+        <w:t>DTO’s</w:t>
+      </w:r>
+      <w:proofErr w:type="spellEnd"/>
+      <w:r>
+        <w:t xml:space="preserve"> zijn bedoeld als data-objecten om data van en naar de database te krijgen.</w:t>
+      </w:r>
+      <w:r>
+        <w:br w:type="page"/>
+      </w:r>
+    </w:p>
+    <w:p>
+      <w:pPr>
         <w:pStyle w:val="Heading1"/>
       </w:pPr>
-      <w:bookmarkStart w:id="8" w:name="_Toc4505745"/>
-      <w:r>
+      <w:r>
+        <w:lastRenderedPageBreak/>
         <w:t>DBO</w:t>
       </w:r>
       <w:bookmarkEnd w:id="8"/>
     </w:p>
     <w:p>
       <w:r>
-        <w:t>TODO: Crosscheck t.o. wijzigingen EER model</w:t>
-      </w:r>
-      <w:r>
-        <w:br/>
-        <w:t xml:space="preserve">TODO: Toevoegen aannames en keuzes </w:t>
-      </w:r>
-    </w:p>
-    <w:p>
-      <w:r>
         <w:t xml:space="preserve">Het database ontwerp zoals hieronder getoond volgt uit het </w:t>
       </w:r>
       <w:r>
@@ -1605,12 +1596,11 @@
         <w:rPr>
           <w:noProof/>
         </w:rPr>
-        <w:lastRenderedPageBreak/>
         <w:drawing>
-          <wp:inline distT="0" distB="0" distL="0" distR="0" wp14:anchorId="4EA3691E" wp14:editId="6E047C89">
+          <wp:inline distT="0" distB="0" distL="0" distR="0" wp14:anchorId="4B6F6499" wp14:editId="70AC78FC">
             <wp:extent cx="5486400" cy="2915920"/>
             <wp:effectExtent l="0" t="0" r="0" b="0"/>
-            <wp:docPr id="8" name="Picture 8"/>
+            <wp:docPr id="3" name="Picture 3"/>
             <wp:cNvGraphicFramePr>
               <a:graphicFrameLocks xmlns:a="http://schemas.openxmlformats.org/drawingml/2006/main" noChangeAspect="1"/>
             </wp:cNvGraphicFramePr>
@@ -1618,7 +1608,7 @@
               <a:graphicData uri="http://schemas.openxmlformats.org/drawingml/2006/picture">
                 <pic:pic xmlns:pic="http://schemas.openxmlformats.org/drawingml/2006/picture">
                   <pic:nvPicPr>
-                    <pic:cNvPr id="8" name="DBO.jpg"/>
+                    <pic:cNvPr id="3" name="DBO.jpg"/>
                     <pic:cNvPicPr/>
                   </pic:nvPicPr>
                   <pic:blipFill>
@@ -1650,6 +1640,47 @@
       </w:r>
     </w:p>
     <w:p/>
+    <w:p>
+      <w:r>
+        <w:t>Keuzes:</w:t>
+      </w:r>
+    </w:p>
+    <w:p>
+      <w:pPr>
+        <w:pStyle w:val="ListParagraph"/>
+        <w:numPr>
+          <w:ilvl w:val="0"/>
+          <w:numId w:val="50"/>
+        </w:numPr>
+      </w:pPr>
+      <w:r>
+        <w:t xml:space="preserve">De factor bij een </w:t>
+      </w:r>
+      <w:proofErr w:type="spellStart"/>
+      <w:r>
+        <w:t>result</w:t>
+      </w:r>
+      <w:proofErr w:type="spellEnd"/>
+      <w:r>
+        <w:t xml:space="preserve"> geldt voor een hele race. Om de relevante gegevens bij elkaar te houden is echter gekozen deze factor toch in </w:t>
+      </w:r>
+      <w:proofErr w:type="spellStart"/>
+      <w:r>
+        <w:t>result</w:t>
+      </w:r>
+      <w:proofErr w:type="spellEnd"/>
+      <w:r>
+        <w:t xml:space="preserve"> op te slaan. In dit geval weegt de duplicatie van data niet op tegen de overzichtelijkheid van </w:t>
+      </w:r>
+      <w:r>
+        <w:t>het ontwerp</w:t>
+      </w:r>
+      <w:bookmarkStart w:id="9" w:name="_GoBack"/>
+      <w:bookmarkEnd w:id="9"/>
+      <w:r>
+        <w:t xml:space="preserve">. </w:t>
+      </w:r>
+    </w:p>
     <w:sectPr>
       <w:footerReference w:type="default" r:id="rId15"/>
       <w:pgSz w:w="12240" w:h="15840"/>
@@ -7092,7 +7123,7 @@
       </w:pPr>
     </w:pPrDefault>
   </w:docDefaults>
-  <w:latentStyles w:defLockedState="0" w:defUIPriority="99" w:defSemiHidden="0" w:defUnhideWhenUsed="0" w:defQFormat="0" w:count="375">
+  <w:latentStyles w:defLockedState="0" w:defUIPriority="99" w:defSemiHidden="0" w:defUnhideWhenUsed="0" w:defQFormat="0" w:count="376">
     <w:lsdException w:name="Normal" w:uiPriority="0" w:qFormat="1"/>
     <w:lsdException w:name="heading 1" w:uiPriority="0" w:qFormat="1"/>
     <w:lsdException w:name="heading 2" w:semiHidden="1" w:uiPriority="0" w:unhideWhenUsed="1" w:qFormat="1"/>
@@ -7198,7 +7229,6 @@
     <w:lsdException w:name="HTML Sample" w:semiHidden="1" w:unhideWhenUsed="1"/>
     <w:lsdException w:name="HTML Typewriter" w:semiHidden="1" w:unhideWhenUsed="1"/>
     <w:lsdException w:name="HTML Variable" w:semiHidden="1" w:unhideWhenUsed="1"/>
-    <w:lsdException w:name="Normal Table" w:semiHidden="1" w:unhideWhenUsed="1"/>
     <w:lsdException w:name="annotation subject" w:semiHidden="1" w:unhideWhenUsed="1"/>
     <w:lsdException w:name="No List" w:semiHidden="1" w:unhideWhenUsed="1"/>
     <w:lsdException w:name="Outline List 1" w:semiHidden="1" w:unhideWhenUsed="1"/>
@@ -7245,10 +7275,8 @@
     <w:lsdException w:name="Table Subtle 2" w:semiHidden="1" w:unhideWhenUsed="1"/>
     <w:lsdException w:name="Table Web 1" w:semiHidden="1" w:unhideWhenUsed="1"/>
     <w:lsdException w:name="Table Web 2" w:semiHidden="1" w:unhideWhenUsed="1"/>
-    <w:lsdException w:name="Table Web 3" w:semiHidden="1" w:unhideWhenUsed="1"/>
     <w:lsdException w:name="Balloon Text" w:semiHidden="1" w:unhideWhenUsed="1"/>
     <w:lsdException w:name="Table Grid" w:uiPriority="59"/>
-    <w:lsdException w:name="Table Theme" w:semiHidden="1" w:unhideWhenUsed="1"/>
     <w:lsdException w:name="Placeholder Text" w:semiHidden="1"/>
     <w:lsdException w:name="No Spacing" w:uiPriority="1" w:qFormat="1"/>
     <w:lsdException w:name="Light Shading" w:uiPriority="60"/>
@@ -7468,6 +7496,7 @@
     <w:lsdException w:name="Smart Hyperlink" w:semiHidden="1" w:unhideWhenUsed="1"/>
     <w:lsdException w:name="Hashtag" w:semiHidden="1" w:unhideWhenUsed="1"/>
     <w:lsdException w:name="Unresolved Mention" w:semiHidden="1" w:unhideWhenUsed="1"/>
+    <w:lsdException w:name="Smart Link" w:semiHidden="1" w:unhideWhenUsed="1"/>
   </w:latentStyles>
   <w:style w:type="paragraph" w:default="1" w:styleId="Normal">
     <w:name w:val="Normal"/>
@@ -8853,6 +8882,7 @@
     <w:rsid w:val="002C779A"/>
     <w:rsid w:val="002E41D1"/>
     <w:rsid w:val="0044611F"/>
+    <w:rsid w:val="004745EE"/>
     <w:rsid w:val="00476C04"/>
     <w:rsid w:val="00502358"/>
     <w:rsid w:val="005A3064"/>
@@ -8928,7 +8958,7 @@
       </w:pPr>
     </w:pPrDefault>
   </w:docDefaults>
-  <w:latentStyles w:defLockedState="0" w:defUIPriority="99" w:defSemiHidden="0" w:defUnhideWhenUsed="0" w:defQFormat="0" w:count="375">
+  <w:latentStyles w:defLockedState="0" w:defUIPriority="99" w:defSemiHidden="0" w:defUnhideWhenUsed="0" w:defQFormat="0" w:count="376">
     <w:lsdException w:name="Normal" w:uiPriority="0" w:qFormat="1"/>
     <w:lsdException w:name="heading 1" w:uiPriority="1" w:qFormat="1"/>
     <w:lsdException w:name="heading 2" w:semiHidden="1" w:uiPriority="1" w:unhideWhenUsed="1" w:qFormat="1"/>
@@ -9034,7 +9064,6 @@
     <w:lsdException w:name="HTML Sample" w:semiHidden="1" w:unhideWhenUsed="1"/>
     <w:lsdException w:name="HTML Typewriter" w:semiHidden="1" w:unhideWhenUsed="1"/>
     <w:lsdException w:name="HTML Variable" w:semiHidden="1" w:unhideWhenUsed="1"/>
-    <w:lsdException w:name="Normal Table" w:semiHidden="1" w:unhideWhenUsed="1"/>
     <w:lsdException w:name="annotation subject" w:semiHidden="1" w:unhideWhenUsed="1"/>
     <w:lsdException w:name="No List" w:semiHidden="1" w:unhideWhenUsed="1"/>
     <w:lsdException w:name="Outline List 1" w:semiHidden="1" w:unhideWhenUsed="1"/>
@@ -9081,10 +9110,8 @@
     <w:lsdException w:name="Table Subtle 2" w:semiHidden="1" w:unhideWhenUsed="1"/>
     <w:lsdException w:name="Table Web 1" w:semiHidden="1" w:unhideWhenUsed="1"/>
     <w:lsdException w:name="Table Web 2" w:semiHidden="1" w:unhideWhenUsed="1"/>
-    <w:lsdException w:name="Table Web 3" w:semiHidden="1" w:unhideWhenUsed="1"/>
     <w:lsdException w:name="Balloon Text" w:semiHidden="1" w:unhideWhenUsed="1"/>
     <w:lsdException w:name="Table Grid" w:uiPriority="39"/>
-    <w:lsdException w:name="Table Theme" w:semiHidden="1" w:unhideWhenUsed="1"/>
     <w:lsdException w:name="Placeholder Text" w:semiHidden="1"/>
     <w:lsdException w:name="No Spacing" w:uiPriority="1" w:qFormat="1"/>
     <w:lsdException w:name="Light Shading" w:uiPriority="60"/>
@@ -9304,6 +9331,7 @@
     <w:lsdException w:name="Smart Hyperlink" w:semiHidden="1" w:unhideWhenUsed="1"/>
     <w:lsdException w:name="Hashtag" w:semiHidden="1" w:unhideWhenUsed="1"/>
     <w:lsdException w:name="Unresolved Mention" w:semiHidden="1" w:unhideWhenUsed="1"/>
+    <w:lsdException w:name="Smart Link" w:semiHidden="1" w:unhideWhenUsed="1"/>
   </w:latentStyles>
   <w:style w:type="paragraph" w:default="1" w:styleId="Normal">
     <w:name w:val="Normal"/>
@@ -9771,7 +9799,7 @@
 </file>
 
 <file path=customXml/itemProps3.xml><?xml version="1.0" encoding="utf-8"?>
-<ds:datastoreItem xmlns:ds="http://schemas.openxmlformats.org/officeDocument/2006/customXml" ds:itemID="{2CBBB816-2099-459B-BBB2-1614DB899A56}">
+<ds:datastoreItem xmlns:ds="http://schemas.openxmlformats.org/officeDocument/2006/customXml" ds:itemID="{0CF92674-A9F6-4F96-8F83-85E7D8F2BD19}">
   <ds:schemaRefs>
     <ds:schemaRef ds:uri="http://schemas.openxmlformats.org/officeDocument/2006/bibliography"/>
   </ds:schemaRefs>

</xml_diff>